<commit_message>
Upgrade some method and added readme.md
</commit_message>
<xml_diff>
--- a/project phase 2/System testing/Test-Case-Format-with-Example-Phu.docx
+++ b/project phase 2/System testing/Test-Case-Format-with-Example-Phu.docx
@@ -252,32 +252,27 @@
     <w:tbl>
       <w:tblPr>
         <w:tblStyle w:val="a4"/>
-        <w:tblW w:w="0" w:type="auto"/>
+        <w:tblW w:w="10345" w:type="dxa"/>
         <w:tblLook w:val="04A0" w:firstRow="1" w:lastRow="0" w:firstColumn="1" w:lastColumn="0" w:noHBand="0" w:noVBand="1"/>
       </w:tblPr>
       <w:tblGrid>
-        <w:gridCol w:w="1077"/>
-        <w:gridCol w:w="986"/>
-        <w:gridCol w:w="216"/>
-        <w:gridCol w:w="1418"/>
-        <w:gridCol w:w="802"/>
-        <w:gridCol w:w="455"/>
-        <w:gridCol w:w="1251"/>
-        <w:gridCol w:w="275"/>
-        <w:gridCol w:w="789"/>
-        <w:gridCol w:w="790"/>
-        <w:gridCol w:w="216"/>
-        <w:gridCol w:w="1075"/>
+        <w:gridCol w:w="642"/>
+        <w:gridCol w:w="1165"/>
+        <w:gridCol w:w="135"/>
+        <w:gridCol w:w="2672"/>
+        <w:gridCol w:w="831"/>
+        <w:gridCol w:w="453"/>
+        <w:gridCol w:w="1284"/>
+        <w:gridCol w:w="700"/>
+        <w:gridCol w:w="384"/>
+        <w:gridCol w:w="787"/>
+        <w:gridCol w:w="1325"/>
       </w:tblGrid>
       <w:tr>
-        <w:trPr>
-          <w:gridAfter w:val="1"/>
-          <w:wAfter w:w="1152" w:type="dxa"/>
-        </w:trPr>
-        <w:tc>
-          <w:tcPr>
-            <w:tcW w:w="2049" w:type="dxa"/>
-            <w:gridSpan w:val="2"/>
+        <w:tc>
+          <w:tcPr>
+            <w:tcW w:w="2245" w:type="dxa"/>
+            <w:gridSpan w:val="3"/>
           </w:tcPr>
           <w:p>
             <w:pPr>
@@ -295,24 +290,24 @@
         </w:tc>
         <w:tc>
           <w:tcPr>
-            <w:tcW w:w="2750" w:type="dxa"/>
+            <w:tcW w:w="3503" w:type="dxa"/>
+            <w:gridSpan w:val="2"/>
+          </w:tcPr>
+          <w:p>
+            <w:r>
+              <w:t>Signup</w:t>
+            </w:r>
+            <w:r>
+              <w:t>-1</w:t>
+            </w:r>
+          </w:p>
+        </w:tc>
+        <w:tc>
+          <w:tcPr>
+            <w:tcW w:w="2437" w:type="dxa"/>
             <w:gridSpan w:val="3"/>
           </w:tcPr>
           <w:p>
-            <w:r>
-              <w:t>Signup</w:t>
-            </w:r>
-            <w:r>
-              <w:t>-1</w:t>
-            </w:r>
-          </w:p>
-        </w:tc>
-        <w:tc>
-          <w:tcPr>
-            <w:tcW w:w="1867" w:type="dxa"/>
-            <w:gridSpan w:val="3"/>
-          </w:tcPr>
-          <w:p>
             <w:pPr>
               <w:rPr>
                 <w:b/>
@@ -328,7 +323,7 @@
         </w:tc>
         <w:tc>
           <w:tcPr>
-            <w:tcW w:w="1758" w:type="dxa"/>
+            <w:tcW w:w="2160" w:type="dxa"/>
             <w:gridSpan w:val="3"/>
           </w:tcPr>
           <w:p>
@@ -339,14 +334,10 @@
         </w:tc>
       </w:tr>
       <w:tr>
-        <w:trPr>
-          <w:gridAfter w:val="1"/>
-          <w:wAfter w:w="1152" w:type="dxa"/>
-        </w:trPr>
-        <w:tc>
-          <w:tcPr>
-            <w:tcW w:w="2049" w:type="dxa"/>
-            <w:gridSpan w:val="2"/>
+        <w:tc>
+          <w:tcPr>
+            <w:tcW w:w="2245" w:type="dxa"/>
+            <w:gridSpan w:val="3"/>
           </w:tcPr>
           <w:p>
             <w:pPr>
@@ -364,21 +355,21 @@
         </w:tc>
         <w:tc>
           <w:tcPr>
-            <w:tcW w:w="2750" w:type="dxa"/>
+            <w:tcW w:w="3503" w:type="dxa"/>
+            <w:gridSpan w:val="2"/>
+          </w:tcPr>
+          <w:p>
+            <w:r>
+              <w:t>Signup-Positive test case</w:t>
+            </w:r>
+          </w:p>
+        </w:tc>
+        <w:tc>
+          <w:tcPr>
+            <w:tcW w:w="2437" w:type="dxa"/>
             <w:gridSpan w:val="3"/>
           </w:tcPr>
           <w:p>
-            <w:r>
-              <w:t>Signup-Positive test case</w:t>
-            </w:r>
-          </w:p>
-        </w:tc>
-        <w:tc>
-          <w:tcPr>
-            <w:tcW w:w="1867" w:type="dxa"/>
-            <w:gridSpan w:val="3"/>
-          </w:tcPr>
-          <w:p>
             <w:pPr>
               <w:rPr>
                 <w:b/>
@@ -394,7 +385,7 @@
         </w:tc>
         <w:tc>
           <w:tcPr>
-            <w:tcW w:w="1758" w:type="dxa"/>
+            <w:tcW w:w="2160" w:type="dxa"/>
             <w:gridSpan w:val="3"/>
           </w:tcPr>
           <w:p>
@@ -405,14 +396,10 @@
         </w:tc>
       </w:tr>
       <w:tr>
-        <w:trPr>
-          <w:gridAfter w:val="1"/>
-          <w:wAfter w:w="1152" w:type="dxa"/>
-        </w:trPr>
-        <w:tc>
-          <w:tcPr>
-            <w:tcW w:w="2049" w:type="dxa"/>
-            <w:gridSpan w:val="2"/>
+        <w:tc>
+          <w:tcPr>
+            <w:tcW w:w="2245" w:type="dxa"/>
+            <w:gridSpan w:val="3"/>
           </w:tcPr>
           <w:p>
             <w:pPr>
@@ -430,21 +417,21 @@
         </w:tc>
         <w:tc>
           <w:tcPr>
-            <w:tcW w:w="2750" w:type="dxa"/>
+            <w:tcW w:w="3503" w:type="dxa"/>
+            <w:gridSpan w:val="2"/>
+          </w:tcPr>
+          <w:p>
+            <w:r>
+              <w:t>A valid user account</w:t>
+            </w:r>
+          </w:p>
+        </w:tc>
+        <w:tc>
+          <w:tcPr>
+            <w:tcW w:w="2437" w:type="dxa"/>
             <w:gridSpan w:val="3"/>
           </w:tcPr>
           <w:p>
-            <w:r>
-              <w:t>A valid user account</w:t>
-            </w:r>
-          </w:p>
-        </w:tc>
-        <w:tc>
-          <w:tcPr>
-            <w:tcW w:w="1867" w:type="dxa"/>
-            <w:gridSpan w:val="3"/>
-          </w:tcPr>
-          <w:p>
             <w:pPr>
               <w:rPr>
                 <w:b/>
@@ -460,7 +447,7 @@
         </w:tc>
         <w:tc>
           <w:tcPr>
-            <w:tcW w:w="1758" w:type="dxa"/>
+            <w:tcW w:w="2160" w:type="dxa"/>
             <w:gridSpan w:val="3"/>
           </w:tcPr>
           <w:p/>
@@ -472,8 +459,8 @@
         </w:trPr>
         <w:tc>
           <w:tcPr>
-            <w:tcW w:w="9576" w:type="dxa"/>
-            <w:gridSpan w:val="12"/>
+            <w:tcW w:w="10345" w:type="dxa"/>
+            <w:gridSpan w:val="11"/>
           </w:tcPr>
           <w:p>
             <w:r>
@@ -485,7 +472,7 @@
       <w:tr>
         <w:tc>
           <w:tcPr>
-            <w:tcW w:w="1103" w:type="dxa"/>
+            <w:tcW w:w="945" w:type="dxa"/>
           </w:tcPr>
           <w:p>
             <w:pPr>
@@ -505,8 +492,7 @@
         </w:tc>
         <w:tc>
           <w:tcPr>
-            <w:tcW w:w="1143" w:type="dxa"/>
-            <w:gridSpan w:val="2"/>
+            <w:tcW w:w="1165" w:type="dxa"/>
           </w:tcPr>
           <w:p>
             <w:pPr>
@@ -524,7 +510,8 @@
         </w:tc>
         <w:tc>
           <w:tcPr>
-            <w:tcW w:w="1732" w:type="dxa"/>
+            <w:tcW w:w="2807" w:type="dxa"/>
+            <w:gridSpan w:val="2"/>
           </w:tcPr>
           <w:p>
             <w:pPr>
@@ -542,7 +529,7 @@
         </w:tc>
         <w:tc>
           <w:tcPr>
-            <w:tcW w:w="1429" w:type="dxa"/>
+            <w:tcW w:w="1284" w:type="dxa"/>
             <w:gridSpan w:val="2"/>
           </w:tcPr>
           <w:p>
@@ -561,7 +548,7 @@
         </w:tc>
         <w:tc>
           <w:tcPr>
-            <w:tcW w:w="998" w:type="dxa"/>
+            <w:tcW w:w="1284" w:type="dxa"/>
           </w:tcPr>
           <w:p>
             <w:pPr>
@@ -579,7 +566,7 @@
         </w:tc>
         <w:tc>
           <w:tcPr>
-            <w:tcW w:w="1064" w:type="dxa"/>
+            <w:tcW w:w="1084" w:type="dxa"/>
             <w:gridSpan w:val="2"/>
           </w:tcPr>
           <w:p>
@@ -598,7 +585,7 @@
         </w:tc>
         <w:tc>
           <w:tcPr>
-            <w:tcW w:w="817" w:type="dxa"/>
+            <w:tcW w:w="787" w:type="dxa"/>
           </w:tcPr>
           <w:p>
             <w:pPr>
@@ -616,8 +603,7 @@
         </w:tc>
         <w:tc>
           <w:tcPr>
-            <w:tcW w:w="1290" w:type="dxa"/>
-            <w:gridSpan w:val="2"/>
+            <w:tcW w:w="989" w:type="dxa"/>
           </w:tcPr>
           <w:p>
             <w:pPr>
@@ -643,7 +629,7 @@
       <w:tr>
         <w:tc>
           <w:tcPr>
-            <w:tcW w:w="1103" w:type="dxa"/>
+            <w:tcW w:w="945" w:type="dxa"/>
           </w:tcPr>
           <w:p>
             <w:r>
@@ -653,8 +639,7 @@
         </w:tc>
         <w:tc>
           <w:tcPr>
-            <w:tcW w:w="1143" w:type="dxa"/>
-            <w:gridSpan w:val="2"/>
+            <w:tcW w:w="1165" w:type="dxa"/>
           </w:tcPr>
           <w:p>
             <w:r>
@@ -664,22 +649,18 @@
         </w:tc>
         <w:tc>
           <w:tcPr>
-            <w:tcW w:w="1732" w:type="dxa"/>
-          </w:tcPr>
-          <w:p>
-            <w:hyperlink r:id="rId9" w:history="1">
-              <w:r>
-                <w:rPr>
-                  <w:rStyle w:val="a5"/>
-                </w:rPr>
-                <w:t>ITDS362</w:t>
-              </w:r>
-            </w:hyperlink>
-          </w:p>
-        </w:tc>
-        <w:tc>
-          <w:tcPr>
-            <w:tcW w:w="1429" w:type="dxa"/>
+            <w:tcW w:w="2807" w:type="dxa"/>
+            <w:gridSpan w:val="2"/>
+          </w:tcPr>
+          <w:p>
+            <w:r>
+              <w:t>http://45.136.236.146:8081/</w:t>
+            </w:r>
+          </w:p>
+        </w:tc>
+        <w:tc>
+          <w:tcPr>
+            <w:tcW w:w="1284" w:type="dxa"/>
             <w:gridSpan w:val="2"/>
           </w:tcPr>
           <w:p>
@@ -690,7 +671,7 @@
         </w:tc>
         <w:tc>
           <w:tcPr>
-            <w:tcW w:w="998" w:type="dxa"/>
+            <w:tcW w:w="1284" w:type="dxa"/>
           </w:tcPr>
           <w:p>
             <w:r>
@@ -700,7 +681,7 @@
         </w:tc>
         <w:tc>
           <w:tcPr>
-            <w:tcW w:w="1064" w:type="dxa"/>
+            <w:tcW w:w="1084" w:type="dxa"/>
             <w:gridSpan w:val="2"/>
           </w:tcPr>
           <w:p>
@@ -719,12 +700,11 @@
         </w:tc>
         <w:tc>
           <w:tcPr>
-            <w:tcW w:w="817" w:type="dxa"/>
-          </w:tcPr>
-          <w:p>
-            <w:pPr>
-              <w:rPr>
-                <w:rFonts w:hint="cs"/>
+            <w:tcW w:w="787" w:type="dxa"/>
+          </w:tcPr>
+          <w:p>
+            <w:pPr>
+              <w:rPr>
                 <w:cs/>
                 <w:lang w:bidi="th-TH"/>
               </w:rPr>
@@ -739,8 +719,7 @@
         </w:tc>
         <w:tc>
           <w:tcPr>
-            <w:tcW w:w="1290" w:type="dxa"/>
-            <w:gridSpan w:val="2"/>
+            <w:tcW w:w="989" w:type="dxa"/>
           </w:tcPr>
           <w:p>
             <w:r>
@@ -752,7 +731,7 @@
       <w:tr>
         <w:tc>
           <w:tcPr>
-            <w:tcW w:w="1103" w:type="dxa"/>
+            <w:tcW w:w="945" w:type="dxa"/>
           </w:tcPr>
           <w:p>
             <w:r>
@@ -762,8 +741,7 @@
         </w:tc>
         <w:tc>
           <w:tcPr>
-            <w:tcW w:w="1143" w:type="dxa"/>
-            <w:gridSpan w:val="2"/>
+            <w:tcW w:w="1165" w:type="dxa"/>
           </w:tcPr>
           <w:p>
             <w:r>
@@ -776,7 +754,8 @@
         </w:tc>
         <w:tc>
           <w:tcPr>
-            <w:tcW w:w="1732" w:type="dxa"/>
+            <w:tcW w:w="2807" w:type="dxa"/>
+            <w:gridSpan w:val="2"/>
           </w:tcPr>
           <w:p>
             <w:r>
@@ -786,7 +765,7 @@
         </w:tc>
         <w:tc>
           <w:tcPr>
-            <w:tcW w:w="1429" w:type="dxa"/>
+            <w:tcW w:w="1284" w:type="dxa"/>
             <w:gridSpan w:val="2"/>
           </w:tcPr>
           <w:p>
@@ -797,7 +776,7 @@
         </w:tc>
         <w:tc>
           <w:tcPr>
-            <w:tcW w:w="998" w:type="dxa"/>
+            <w:tcW w:w="1284" w:type="dxa"/>
           </w:tcPr>
           <w:p>
             <w:r>
@@ -807,7 +786,7 @@
         </w:tc>
         <w:tc>
           <w:tcPr>
-            <w:tcW w:w="1064" w:type="dxa"/>
+            <w:tcW w:w="1084" w:type="dxa"/>
             <w:gridSpan w:val="2"/>
           </w:tcPr>
           <w:p>
@@ -821,7 +800,7 @@
         </w:tc>
         <w:tc>
           <w:tcPr>
-            <w:tcW w:w="817" w:type="dxa"/>
+            <w:tcW w:w="787" w:type="dxa"/>
           </w:tcPr>
           <w:p>
             <w:r>
@@ -831,8 +810,7 @@
         </w:tc>
         <w:tc>
           <w:tcPr>
-            <w:tcW w:w="1290" w:type="dxa"/>
-            <w:gridSpan w:val="2"/>
+            <w:tcW w:w="989" w:type="dxa"/>
           </w:tcPr>
           <w:p>
             <w:r>
@@ -847,7 +825,7 @@
       <w:tr>
         <w:tc>
           <w:tcPr>
-            <w:tcW w:w="1103" w:type="dxa"/>
+            <w:tcW w:w="945" w:type="dxa"/>
           </w:tcPr>
           <w:p>
             <w:r>
@@ -857,36 +835,18 @@
         </w:tc>
         <w:tc>
           <w:tcPr>
-            <w:tcW w:w="1143" w:type="dxa"/>
-            <w:gridSpan w:val="2"/>
-          </w:tcPr>
-          <w:p>
-            <w:r>
-              <w:t>Enter</w:t>
-            </w:r>
-            <w:r>
-              <w:t xml:space="preserve"> username, Email</w:t>
-            </w:r>
-            <w:r>
-              <w:t xml:space="preserve"> and</w:t>
-            </w:r>
-            <w:r>
-              <w:t xml:space="preserve"> password then</w:t>
-            </w:r>
-            <w:r>
-              <w:t xml:space="preserve"> hit </w:t>
-            </w:r>
-            <w:r>
-              <w:t>sign up</w:t>
-            </w:r>
-            <w:r>
-              <w:t xml:space="preserve"> button</w:t>
-            </w:r>
-          </w:p>
-        </w:tc>
-        <w:tc>
-          <w:tcPr>
-            <w:tcW w:w="1732" w:type="dxa"/>
+            <w:tcW w:w="1165" w:type="dxa"/>
+          </w:tcPr>
+          <w:p>
+            <w:r>
+              <w:t>Enter username, Email and password then hit sign up button</w:t>
+            </w:r>
+          </w:p>
+        </w:tc>
+        <w:tc>
+          <w:tcPr>
+            <w:tcW w:w="2807" w:type="dxa"/>
+            <w:gridSpan w:val="2"/>
           </w:tcPr>
           <w:p>
             <w:r>
@@ -919,7 +879,7 @@
         </w:tc>
         <w:tc>
           <w:tcPr>
-            <w:tcW w:w="1429" w:type="dxa"/>
+            <w:tcW w:w="1284" w:type="dxa"/>
             <w:gridSpan w:val="2"/>
           </w:tcPr>
           <w:p>
@@ -936,7 +896,7 @@
         </w:tc>
         <w:tc>
           <w:tcPr>
-            <w:tcW w:w="998" w:type="dxa"/>
+            <w:tcW w:w="1284" w:type="dxa"/>
           </w:tcPr>
           <w:p>
             <w:r>
@@ -952,7 +912,7 @@
         </w:tc>
         <w:tc>
           <w:tcPr>
-            <w:tcW w:w="1064" w:type="dxa"/>
+            <w:tcW w:w="1084" w:type="dxa"/>
             <w:gridSpan w:val="2"/>
           </w:tcPr>
           <w:p>
@@ -966,7 +926,7 @@
         </w:tc>
         <w:tc>
           <w:tcPr>
-            <w:tcW w:w="817" w:type="dxa"/>
+            <w:tcW w:w="787" w:type="dxa"/>
           </w:tcPr>
           <w:p>
             <w:r>
@@ -976,8 +936,7 @@
         </w:tc>
         <w:tc>
           <w:tcPr>
-            <w:tcW w:w="1290" w:type="dxa"/>
-            <w:gridSpan w:val="2"/>
+            <w:tcW w:w="989" w:type="dxa"/>
           </w:tcPr>
           <w:p>
             <w:r>
@@ -2222,6 +2181,45 @@
               <w:lastRenderedPageBreak/>
               <w:t xml:space="preserve">match any account. </w:t>
             </w:r>
+            <w:hyperlink r:id="rId9" w:history="1">
+              <w:r>
+                <w:rPr>
+                  <w:sz w:val="20"/>
+                  <w:szCs w:val="20"/>
+                </w:rPr>
+                <w:t>Sign up for an account.</w:t>
+              </w:r>
+            </w:hyperlink>
+          </w:p>
+          <w:p/>
+        </w:tc>
+        <w:tc>
+          <w:tcPr>
+            <w:tcW w:w="1080" w:type="dxa"/>
+          </w:tcPr>
+          <w:p>
+            <w:pPr>
+              <w:rPr>
+                <w:sz w:val="20"/>
+                <w:szCs w:val="20"/>
+              </w:rPr>
+            </w:pPr>
+            <w:r>
+              <w:rPr>
+                <w:sz w:val="20"/>
+                <w:szCs w:val="20"/>
+              </w:rPr>
+              <w:lastRenderedPageBreak/>
+              <w:t xml:space="preserve">The email address or phone number that you've entered </w:t>
+            </w:r>
+            <w:r>
+              <w:rPr>
+                <w:sz w:val="20"/>
+                <w:szCs w:val="20"/>
+              </w:rPr>
+              <w:lastRenderedPageBreak/>
+              <w:t xml:space="preserve">doesn't match any account. </w:t>
+            </w:r>
             <w:hyperlink r:id="rId10" w:history="1">
               <w:r>
                 <w:rPr>
@@ -2232,12 +2230,6 @@
               </w:r>
             </w:hyperlink>
           </w:p>
-          <w:p/>
-        </w:tc>
-        <w:tc>
-          <w:tcPr>
-            <w:tcW w:w="1080" w:type="dxa"/>
-          </w:tcPr>
           <w:p>
             <w:pPr>
               <w:rPr>
@@ -2245,139 +2237,107 @@
                 <w:szCs w:val="20"/>
               </w:rPr>
             </w:pPr>
-            <w:r>
+          </w:p>
+        </w:tc>
+        <w:tc>
+          <w:tcPr>
+            <w:tcW w:w="990" w:type="dxa"/>
+            <w:gridSpan w:val="2"/>
+          </w:tcPr>
+          <w:p>
+            <w:r>
+              <w:lastRenderedPageBreak/>
+              <w:t>IE -11</w:t>
+            </w:r>
+          </w:p>
+        </w:tc>
+        <w:tc>
+          <w:tcPr>
+            <w:tcW w:w="859" w:type="dxa"/>
+          </w:tcPr>
+          <w:p>
+            <w:r>
+              <w:t>Pass</w:t>
+            </w:r>
+          </w:p>
+        </w:tc>
+        <w:tc>
+          <w:tcPr>
+            <w:tcW w:w="1206" w:type="dxa"/>
+            <w:gridSpan w:val="2"/>
+          </w:tcPr>
+          <w:p>
+            <w:r>
+              <w:t xml:space="preserve">[Priya 12/17/2016 11:45 AM]: Invalid login </w:t>
+            </w:r>
+            <w:r>
+              <w:lastRenderedPageBreak/>
+              <w:t xml:space="preserve">attempt stopped </w:t>
+            </w:r>
+          </w:p>
+        </w:tc>
+      </w:tr>
+      <w:tr>
+        <w:tc>
+          <w:tcPr>
+            <w:tcW w:w="715" w:type="dxa"/>
+          </w:tcPr>
+          <w:p>
+            <w:r>
+              <w:lastRenderedPageBreak/>
+              <w:t>3</w:t>
+            </w:r>
+          </w:p>
+        </w:tc>
+        <w:tc>
+          <w:tcPr>
+            <w:tcW w:w="1222" w:type="dxa"/>
+            <w:gridSpan w:val="2"/>
+          </w:tcPr>
+          <w:p>
+            <w:r>
+              <w:t>Enter valid Email &amp; incorrect Password and hit login button</w:t>
+            </w:r>
+          </w:p>
+        </w:tc>
+        <w:tc>
+          <w:tcPr>
+            <w:tcW w:w="2108" w:type="dxa"/>
+          </w:tcPr>
+          <w:p>
+            <w:r>
+              <w:t xml:space="preserve">Email id : </w:t>
+            </w:r>
+            <w:r>
+              <w:t>valid@xyz.com</w:t>
+            </w:r>
+          </w:p>
+          <w:p>
+            <w:r>
+              <w:t>Password: ******</w:t>
+            </w:r>
+          </w:p>
+        </w:tc>
+        <w:tc>
+          <w:tcPr>
+            <w:tcW w:w="1170" w:type="dxa"/>
+            <w:gridSpan w:val="2"/>
+          </w:tcPr>
+          <w:p>
+            <w:pPr>
               <w:rPr>
                 <w:sz w:val="20"/>
                 <w:szCs w:val="20"/>
               </w:rPr>
-              <w:lastRenderedPageBreak/>
-              <w:t xml:space="preserve">The email address or phone number that you've entered </w:t>
-            </w:r>
+            </w:pPr>
             <w:r>
               <w:rPr>
                 <w:sz w:val="20"/>
                 <w:szCs w:val="20"/>
               </w:rPr>
-              <w:lastRenderedPageBreak/>
-              <w:t xml:space="preserve">doesn't match any account. </w:t>
+              <w:t xml:space="preserve">The password that you've entered is incorrect. </w:t>
             </w:r>
             <w:hyperlink r:id="rId11" w:history="1">
-              <w:r>
-                <w:rPr>
-                  <w:sz w:val="20"/>
-                  <w:szCs w:val="20"/>
-                </w:rPr>
-                <w:t>Sign up for an account.</w:t>
-              </w:r>
-            </w:hyperlink>
-          </w:p>
-          <w:p>
-            <w:pPr>
-              <w:rPr>
-                <w:sz w:val="20"/>
-                <w:szCs w:val="20"/>
-              </w:rPr>
-            </w:pPr>
-          </w:p>
-        </w:tc>
-        <w:tc>
-          <w:tcPr>
-            <w:tcW w:w="990" w:type="dxa"/>
-            <w:gridSpan w:val="2"/>
-          </w:tcPr>
-          <w:p>
-            <w:r>
-              <w:lastRenderedPageBreak/>
-              <w:t>IE -11</w:t>
-            </w:r>
-          </w:p>
-        </w:tc>
-        <w:tc>
-          <w:tcPr>
-            <w:tcW w:w="859" w:type="dxa"/>
-          </w:tcPr>
-          <w:p>
-            <w:r>
-              <w:t>Pass</w:t>
-            </w:r>
-          </w:p>
-        </w:tc>
-        <w:tc>
-          <w:tcPr>
-            <w:tcW w:w="1206" w:type="dxa"/>
-            <w:gridSpan w:val="2"/>
-          </w:tcPr>
-          <w:p>
-            <w:r>
-              <w:t xml:space="preserve">[Priya 12/17/2016 11:45 AM]: Invalid login </w:t>
-            </w:r>
-            <w:r>
-              <w:lastRenderedPageBreak/>
-              <w:t xml:space="preserve">attempt stopped </w:t>
-            </w:r>
-          </w:p>
-        </w:tc>
-      </w:tr>
-      <w:tr>
-        <w:tc>
-          <w:tcPr>
-            <w:tcW w:w="715" w:type="dxa"/>
-          </w:tcPr>
-          <w:p>
-            <w:r>
-              <w:t>3</w:t>
-            </w:r>
-          </w:p>
-        </w:tc>
-        <w:tc>
-          <w:tcPr>
-            <w:tcW w:w="1222" w:type="dxa"/>
-            <w:gridSpan w:val="2"/>
-          </w:tcPr>
-          <w:p>
-            <w:r>
-              <w:t>Enter valid Email &amp; incorrect Password and hit login button</w:t>
-            </w:r>
-          </w:p>
-        </w:tc>
-        <w:tc>
-          <w:tcPr>
-            <w:tcW w:w="2108" w:type="dxa"/>
-          </w:tcPr>
-          <w:p>
-            <w:r>
-              <w:t xml:space="preserve">Email id : </w:t>
-            </w:r>
-            <w:r>
-              <w:t>valid@xyz.com</w:t>
-            </w:r>
-          </w:p>
-          <w:p>
-            <w:r>
-              <w:t>Password: ******</w:t>
-            </w:r>
-          </w:p>
-        </w:tc>
-        <w:tc>
-          <w:tcPr>
-            <w:tcW w:w="1170" w:type="dxa"/>
-            <w:gridSpan w:val="2"/>
-          </w:tcPr>
-          <w:p>
-            <w:pPr>
-              <w:rPr>
-                <w:sz w:val="20"/>
-                <w:szCs w:val="20"/>
-              </w:rPr>
-            </w:pPr>
-            <w:r>
-              <w:rPr>
-                <w:sz w:val="20"/>
-                <w:szCs w:val="20"/>
-              </w:rPr>
-              <w:t xml:space="preserve">The password that you've entered is incorrect. </w:t>
-            </w:r>
-            <w:hyperlink r:id="rId12" w:history="1">
               <w:r>
                 <w:rPr>
                   <w:sz w:val="20"/>
@@ -2407,7 +2367,7 @@
               </w:rPr>
               <w:t xml:space="preserve">The password that you've entered is incorrect. </w:t>
             </w:r>
-            <w:hyperlink r:id="rId13" w:history="1">
+            <w:hyperlink r:id="rId12" w:history="1">
               <w:r>
                 <w:rPr>
                   <w:sz w:val="20"/>
@@ -2547,7 +2507,7 @@
                     <pic:cNvPicPr/>
                   </pic:nvPicPr>
                   <pic:blipFill>
-                    <a:blip r:embed="rId14" cstate="print"/>
+                    <a:blip r:embed="rId13" cstate="print"/>
                     <a:stretch>
                       <a:fillRect/>
                     </a:stretch>
@@ -2590,7 +2550,7 @@
                     <pic:cNvPicPr/>
                   </pic:nvPicPr>
                   <pic:blipFill>
-                    <a:blip r:embed="rId15" cstate="print"/>
+                    <a:blip r:embed="rId14" cstate="print"/>
                     <a:stretch>
                       <a:fillRect/>
                     </a:stretch>
@@ -2632,7 +2592,7 @@
                     <pic:cNvPicPr/>
                   </pic:nvPicPr>
                   <pic:blipFill>
-                    <a:blip r:embed="rId16" cstate="print"/>
+                    <a:blip r:embed="rId15" cstate="print"/>
                     <a:stretch>
                       <a:fillRect/>
                     </a:stretch>
@@ -2712,7 +2672,7 @@
           <w:numId w:val="3"/>
         </w:numPr>
       </w:pPr>
-      <w:hyperlink r:id="rId17" w:history="1">
+      <w:hyperlink r:id="rId16" w:history="1">
         <w:r>
           <w:rPr>
             <w:rStyle w:val="a5"/>
@@ -2729,7 +2689,7 @@
           <w:numId w:val="3"/>
         </w:numPr>
       </w:pPr>
-      <w:hyperlink r:id="rId18" w:history="1">
+      <w:hyperlink r:id="rId17" w:history="1">
         <w:r>
           <w:rPr>
             <w:rStyle w:val="a5"/>
@@ -2746,7 +2706,7 @@
           <w:numId w:val="3"/>
         </w:numPr>
       </w:pPr>
-      <w:hyperlink r:id="rId19" w:history="1">
+      <w:hyperlink r:id="rId18" w:history="1">
         <w:r>
           <w:rPr>
             <w:rStyle w:val="a5"/>
@@ -2794,7 +2754,7 @@
         </w:rPr>
         <w:t xml:space="preserve">© </w:t>
       </w:r>
-      <w:hyperlink r:id="rId20" w:history="1">
+      <w:hyperlink r:id="rId19" w:history="1">
         <w:r>
           <w:rPr>
             <w:rStyle w:val="a5"/>
@@ -2820,7 +2780,7 @@
         </w:rPr>
         <w:t xml:space="preserve">Check Original Article here: </w:t>
       </w:r>
-      <w:hyperlink r:id="rId21" w:history="1">
+      <w:hyperlink r:id="rId20" w:history="1">
         <w:r>
           <w:rPr>
             <w:rStyle w:val="a5"/>
@@ -2835,7 +2795,7 @@
       </w:hyperlink>
     </w:p>
     <w:sectPr>
-      <w:footerReference w:type="default" r:id="rId22"/>
+      <w:footerReference w:type="default" r:id="rId21"/>
       <w:pgSz w:w="12240" w:h="15840"/>
       <w:pgMar w:top="1440" w:right="1440" w:bottom="1440" w:left="1440" w:header="720" w:footer="720" w:gutter="0"/>
       <w:cols w:space="720"/>

</xml_diff>